<commit_message>
update from_import and nuitka doc
</commit_message>
<xml_diff>
--- a/python_note/20211003_from_import.docx
+++ b/python_note/20211003_from_import.docx
@@ -424,18 +424,7 @@
                 <w:szCs w:val="20"/>
                 <w:lang w:eastAsia="zh-TW"/>
               </w:rPr>
-              <w:t xml:space="preserve">or </w:t>
-            </w:r>
-            <w:r>
-              <w:rPr>
-                <w:rFonts w:asciiTheme="majorEastAsia" w:hAnsiTheme="majorEastAsia" w:cs="Microsoft JhengHei"/>
-                <w:b/>
-                <w:color w:val="000000" w:themeColor="text1"/>
-                <w:sz w:val="20"/>
-                <w:szCs w:val="20"/>
-                <w:lang w:eastAsia="zh-TW"/>
-              </w:rPr>
-              <w:t>module</w:t>
+              <w:t>or module</w:t>
             </w:r>
             <w:r>
               <w:rPr>
@@ -1336,46 +1325,40 @@
       <w:r>
         <w:rPr>
           <w:rFonts w:hint="eastAsia"/>
+          <w:lang w:eastAsia="zh-TW"/>
+        </w:rPr>
+        <w:t>f</w:t>
+      </w:r>
+      <w:r>
+        <w:rPr>
+          <w:lang w:eastAsia="zh-TW"/>
+        </w:rPr>
+        <w:t>rom package import *</w:t>
+      </w:r>
+      <w:r>
+        <w:rPr>
+          <w:rFonts w:hint="eastAsia"/>
+          <w:lang w:eastAsia="zh-TW"/>
+        </w:rPr>
+        <w:t>，</w:t>
+      </w:r>
+      <w:r>
+        <w:rPr>
+          <w:rFonts w:hint="eastAsia"/>
           <w:b/>
           <w:bCs/>
-          <w:highlight w:val="green"/>
-          <w:lang w:eastAsia="zh-TW"/>
-        </w:rPr>
-        <w:t>套件</w:t>
-      </w:r>
-      <w:r>
-        <w:rPr>
-          <w:rFonts w:hint="eastAsia"/>
-          <w:b/>
-          <w:bCs/>
-          <w:highlight w:val="green"/>
-          <w:lang w:eastAsia="zh-TW"/>
-        </w:rPr>
-        <w:t>.</w:t>
-      </w:r>
-      <w:r>
-        <w:rPr>
-          <w:rFonts w:hint="eastAsia"/>
-          <w:b/>
-          <w:bCs/>
-          <w:highlight w:val="green"/>
-          <w:lang w:eastAsia="zh-TW"/>
-        </w:rPr>
-        <w:t>模組</w:t>
-      </w:r>
-      <w:r>
-        <w:rPr>
-          <w:rFonts w:hint="eastAsia"/>
-          <w:lang w:eastAsia="zh-TW"/>
-        </w:rPr>
-        <w:t>可用來取用套件內的模組</w:t>
-      </w:r>
-      <w:r>
-        <w:rPr>
-          <w:rFonts w:hint="eastAsia"/>
-          <w:lang w:eastAsia="zh-TW"/>
-        </w:rPr>
-        <w:t>.</w:t>
+          <w:color w:val="000000" w:themeColor="text1"/>
+          <w:highlight w:val="red"/>
+          <w:lang w:eastAsia="zh-TW"/>
+        </w:rPr>
+        <w:t>這個不能用</w:t>
+      </w:r>
+      <w:r>
+        <w:rPr>
+          <w:rFonts w:hint="eastAsia"/>
+          <w:lang w:eastAsia="zh-TW"/>
+        </w:rPr>
+        <w:t>。</w:t>
       </w:r>
     </w:p>
     <w:p>
@@ -1394,16 +1377,30 @@
       </w:pPr>
       <w:r>
         <w:rPr>
-          <w:lang w:eastAsia="zh-TW"/>
-        </w:rPr>
-        <w:t>module</w:t>
-      </w:r>
-      <w:r>
-        <w:rPr>
-          <w:rFonts w:hint="eastAsia"/>
-          <w:lang w:eastAsia="zh-TW"/>
-        </w:rPr>
-        <w:t>為</w:t>
+          <w:rFonts w:hint="eastAsia"/>
+          <w:lang w:eastAsia="zh-TW"/>
+        </w:rPr>
+        <w:t>f</w:t>
+      </w:r>
+      <w:r>
+        <w:rPr>
+          <w:lang w:eastAsia="zh-TW"/>
+        </w:rPr>
+        <w:t xml:space="preserve">rom module import </w:t>
+      </w:r>
+      <w:r>
+        <w:rPr>
+          <w:rFonts w:hint="eastAsia"/>
+          <w:lang w:eastAsia="zh-TW"/>
+        </w:rPr>
+        <w:t>*</w:t>
+      </w:r>
+      <w:r>
+        <w:rPr>
+          <w:rFonts w:hint="eastAsia"/>
+          <w:lang w:eastAsia="zh-TW"/>
+        </w:rPr>
+        <w:t>，</w:t>
       </w:r>
       <w:r>
         <w:rPr>
@@ -1413,34 +1410,7 @@
           <w:highlight w:val="green"/>
           <w:lang w:eastAsia="zh-TW"/>
         </w:rPr>
-        <w:t>*</w:t>
-      </w:r>
-      <w:r>
-        <w:rPr>
-          <w:b/>
-          <w:bCs/>
-          <w:highlight w:val="green"/>
-          <w:lang w:eastAsia="zh-TW"/>
-        </w:rPr>
-        <w:t>.</w:t>
-      </w:r>
-      <w:proofErr w:type="spellStart"/>
-      <w:r>
-        <w:rPr>
-          <w:b/>
-          <w:bCs/>
-          <w:highlight w:val="green"/>
-          <w:lang w:eastAsia="zh-TW"/>
-        </w:rPr>
-        <w:t>py</w:t>
-      </w:r>
-      <w:proofErr w:type="spellEnd"/>
-      <w:r>
-        <w:rPr>
-          <w:rFonts w:hint="eastAsia"/>
-          <w:lang w:eastAsia="zh-TW"/>
-        </w:rPr>
-        <w:t>的檔案</w:t>
+        <w:t>這個可以用</w:t>
       </w:r>
     </w:p>
     <w:p>
@@ -1459,125 +1429,40 @@
       </w:pPr>
       <w:r>
         <w:rPr>
-          <w:lang w:eastAsia="zh-TW"/>
-        </w:rPr>
-        <w:t>package</w:t>
-      </w:r>
-      <w:r>
-        <w:rPr>
-          <w:rFonts w:hint="eastAsia"/>
-          <w:lang w:eastAsia="zh-TW"/>
-        </w:rPr>
-        <w:t>為多</w:t>
-      </w:r>
-      <w:r>
-        <w:rPr>
-          <w:rFonts w:hint="eastAsia"/>
-          <w:lang w:eastAsia="zh-TW"/>
-        </w:rPr>
-        <w:t>個</w:t>
-      </w:r>
-      <w:r>
-        <w:rPr>
-          <w:rFonts w:hint="eastAsia"/>
-          <w:lang w:eastAsia="zh-TW"/>
-        </w:rPr>
-        <w:t>m</w:t>
-      </w:r>
-      <w:r>
-        <w:rPr>
-          <w:lang w:eastAsia="zh-TW"/>
-        </w:rPr>
-        <w:t>odule</w:t>
-      </w:r>
-      <w:r>
-        <w:rPr>
-          <w:rFonts w:hint="eastAsia"/>
-          <w:lang w:eastAsia="zh-TW"/>
-        </w:rPr>
-        <w:t>所組成的</w:t>
-      </w:r>
-      <w:r>
-        <w:rPr>
-          <w:rFonts w:hint="eastAsia"/>
+          <w:rFonts w:hint="eastAsia"/>
+          <w:b/>
+          <w:bCs/>
           <w:highlight w:val="green"/>
           <w:lang w:eastAsia="zh-TW"/>
         </w:rPr>
-        <w:t>資料夾</w:t>
-      </w:r>
-      <w:r>
-        <w:rPr>
-          <w:rFonts w:hint="eastAsia"/>
-          <w:lang w:eastAsia="zh-TW"/>
-        </w:rPr>
-        <w:t>,</w:t>
-      </w:r>
-      <w:r>
-        <w:rPr>
-          <w:lang w:eastAsia="zh-TW"/>
-        </w:rPr>
-        <w:t xml:space="preserve"> </w:t>
-      </w:r>
-      <w:r>
-        <w:rPr>
-          <w:rFonts w:hint="eastAsia"/>
-          <w:lang w:eastAsia="zh-TW"/>
-        </w:rPr>
-        <w:t>該資料夾</w:t>
-      </w:r>
-      <w:r>
-        <w:rPr>
-          <w:rFonts w:hint="eastAsia"/>
-          <w:lang w:eastAsia="zh-TW"/>
-        </w:rPr>
-        <w:t>裡面有</w:t>
-      </w:r>
-      <w:r>
-        <w:rPr>
-          <w:rFonts w:hint="eastAsia"/>
-          <w:lang w:eastAsia="zh-TW"/>
-        </w:rPr>
-        <w:t>__init__.py</w:t>
-      </w:r>
-      <w:r>
-        <w:rPr>
-          <w:rFonts w:hint="eastAsia"/>
-          <w:lang w:eastAsia="zh-TW"/>
-        </w:rPr>
-        <w:t>的檔案</w:t>
-      </w:r>
-      <w:r>
-        <w:rPr>
-          <w:rFonts w:hint="eastAsia"/>
-          <w:lang w:eastAsia="zh-TW"/>
-        </w:rPr>
-        <w:t>,</w:t>
-      </w:r>
-      <w:r>
-        <w:rPr>
-          <w:lang w:eastAsia="zh-TW"/>
-        </w:rPr>
-        <w:t xml:space="preserve"> </w:t>
-      </w:r>
-      <w:r>
-        <w:rPr>
-          <w:rFonts w:hint="eastAsia"/>
-          <w:lang w:eastAsia="zh-TW"/>
-        </w:rPr>
-        <w:t>作為識別該資料夾是</w:t>
-      </w:r>
-      <w:r>
-        <w:rPr>
-          <w:rFonts w:hint="eastAsia"/>
-          <w:lang w:eastAsia="zh-TW"/>
-        </w:rPr>
-        <w:t>p</w:t>
-      </w:r>
-      <w:r>
-        <w:rPr>
-          <w:lang w:eastAsia="zh-TW"/>
-        </w:rPr>
-        <w:t>ackage</w:t>
+        <w:t>套件</w:t>
+      </w:r>
+      <w:r>
+        <w:rPr>
+          <w:rFonts w:hint="eastAsia"/>
+          <w:b/>
+          <w:bCs/>
+          <w:highlight w:val="green"/>
+          <w:lang w:eastAsia="zh-TW"/>
+        </w:rPr>
+        <w:t>.</w:t>
+      </w:r>
+      <w:r>
+        <w:rPr>
+          <w:rFonts w:hint="eastAsia"/>
+          <w:b/>
+          <w:bCs/>
+          <w:highlight w:val="green"/>
+          <w:lang w:eastAsia="zh-TW"/>
+        </w:rPr>
+        <w:t>模組</w:t>
+      </w:r>
+      <w:r>
+        <w:rPr>
+          <w:rFonts w:hint="eastAsia"/>
+          <w:lang w:eastAsia="zh-TW"/>
+        </w:rPr>
+        <w:t>可用來取用套件內的模組</w:t>
       </w:r>
       <w:r>
         <w:rPr>
@@ -1601,17 +1486,29 @@
           <w:lang w:eastAsia="zh-TW"/>
         </w:rPr>
       </w:pPr>
-      <w:proofErr w:type="spellStart"/>
-      <w:r>
-        <w:rPr>
+      <w:r>
+        <w:rPr>
+          <w:lang w:eastAsia="zh-TW"/>
+        </w:rPr>
+        <w:t>module</w:t>
+      </w:r>
+      <w:r>
+        <w:rPr>
+          <w:rFonts w:hint="eastAsia"/>
+          <w:lang w:eastAsia="zh-TW"/>
+        </w:rPr>
+        <w:t>為</w:t>
+      </w:r>
+      <w:r>
+        <w:rPr>
+          <w:rFonts w:hint="eastAsia"/>
           <w:b/>
           <w:bCs/>
           <w:highlight w:val="green"/>
           <w:lang w:eastAsia="zh-TW"/>
         </w:rPr>
-        <w:t>dir</w:t>
-      </w:r>
-      <w:proofErr w:type="spellEnd"/>
+        <w:t>*</w:t>
+      </w:r>
       <w:r>
         <w:rPr>
           <w:b/>
@@ -1619,56 +1516,25 @@
           <w:highlight w:val="green"/>
           <w:lang w:eastAsia="zh-TW"/>
         </w:rPr>
-        <w:t>()</w:t>
-      </w:r>
-      <w:r>
-        <w:rPr>
-          <w:rFonts w:hint="eastAsia"/>
-          <w:lang w:eastAsia="zh-TW"/>
-        </w:rPr>
-        <w:t>函式用來看那一些</w:t>
-      </w:r>
-      <w:r>
-        <w:rPr>
-          <w:rFonts w:hint="eastAsia"/>
-          <w:lang w:eastAsia="zh-TW"/>
-        </w:rPr>
-        <w:t>是</w:t>
-      </w:r>
-      <w:r>
-        <w:rPr>
-          <w:rFonts w:hint="eastAsia"/>
-          <w:lang w:eastAsia="zh-TW"/>
-        </w:rPr>
-        <w:t>模組</w:t>
-      </w:r>
-      <w:r>
-        <w:rPr>
-          <w:rFonts w:hint="eastAsia"/>
-          <w:lang w:eastAsia="zh-TW"/>
-        </w:rPr>
-        <w:t>，就是用來看</w:t>
-      </w:r>
-      <w:r>
-        <w:rPr>
-          <w:rFonts w:hint="eastAsia"/>
-          <w:lang w:eastAsia="zh-TW"/>
-        </w:rPr>
-        <w:t>import</w:t>
-      </w:r>
-      <w:r>
-        <w:rPr>
-          <w:rFonts w:hint="eastAsia"/>
-          <w:lang w:eastAsia="zh-TW"/>
-        </w:rPr>
-        <w:t>的東西</w:t>
-      </w:r>
-      <w:r>
-        <w:rPr>
-          <w:rFonts w:hint="eastAsia"/>
-          <w:lang w:eastAsia="zh-TW"/>
-        </w:rPr>
-        <w:t>。</w:t>
+        <w:t>.</w:t>
+      </w:r>
+      <w:proofErr w:type="spellStart"/>
+      <w:r>
+        <w:rPr>
+          <w:b/>
+          <w:bCs/>
+          <w:highlight w:val="green"/>
+          <w:lang w:eastAsia="zh-TW"/>
+        </w:rPr>
+        <w:t>py</w:t>
+      </w:r>
+      <w:proofErr w:type="spellEnd"/>
+      <w:r>
+        <w:rPr>
+          <w:rFonts w:hint="eastAsia"/>
+          <w:lang w:eastAsia="zh-TW"/>
+        </w:rPr>
+        <w:t>的檔案</w:t>
       </w:r>
     </w:p>
     <w:p>
@@ -1685,27 +1551,233 @@
           <w:lang w:eastAsia="zh-TW"/>
         </w:rPr>
       </w:pPr>
-      <w:proofErr w:type="spellStart"/>
-      <w:r>
-        <w:rPr>
-          <w:rFonts w:hint="eastAsia"/>
+      <w:r>
+        <w:rPr>
+          <w:lang w:eastAsia="zh-TW"/>
+        </w:rPr>
+        <w:t>package</w:t>
+      </w:r>
+      <w:r>
+        <w:rPr>
+          <w:rFonts w:hint="eastAsia"/>
+          <w:lang w:eastAsia="zh-TW"/>
+        </w:rPr>
+        <w:t>為多</w:t>
+      </w:r>
+      <w:r>
+        <w:rPr>
+          <w:rFonts w:hint="eastAsia"/>
+          <w:lang w:eastAsia="zh-TW"/>
+        </w:rPr>
+        <w:t>個</w:t>
+      </w:r>
+      <w:r>
+        <w:rPr>
+          <w:rFonts w:hint="eastAsia"/>
+          <w:lang w:eastAsia="zh-TW"/>
+        </w:rPr>
+        <w:t>m</w:t>
+      </w:r>
+      <w:r>
+        <w:rPr>
+          <w:lang w:eastAsia="zh-TW"/>
+        </w:rPr>
+        <w:t>odule</w:t>
+      </w:r>
+      <w:r>
+        <w:rPr>
+          <w:rFonts w:hint="eastAsia"/>
+          <w:lang w:eastAsia="zh-TW"/>
+        </w:rPr>
+        <w:t>所組成的</w:t>
+      </w:r>
+      <w:r>
+        <w:rPr>
+          <w:rFonts w:hint="eastAsia"/>
+          <w:highlight w:val="green"/>
+          <w:lang w:eastAsia="zh-TW"/>
+        </w:rPr>
+        <w:t>資料夾</w:t>
+      </w:r>
+      <w:r>
+        <w:rPr>
+          <w:rFonts w:hint="eastAsia"/>
+          <w:lang w:eastAsia="zh-TW"/>
+        </w:rPr>
+        <w:t>,</w:t>
+      </w:r>
+      <w:r>
+        <w:rPr>
+          <w:lang w:eastAsia="zh-TW"/>
+        </w:rPr>
+        <w:t xml:space="preserve"> </w:t>
+      </w:r>
+      <w:r>
+        <w:rPr>
+          <w:rFonts w:hint="eastAsia"/>
+          <w:lang w:eastAsia="zh-TW"/>
+        </w:rPr>
+        <w:t>該資料夾</w:t>
+      </w:r>
+      <w:r>
+        <w:rPr>
+          <w:rFonts w:hint="eastAsia"/>
+          <w:lang w:eastAsia="zh-TW"/>
+        </w:rPr>
+        <w:t>裡面有</w:t>
+      </w:r>
+      <w:r>
+        <w:rPr>
+          <w:rFonts w:hint="eastAsia"/>
+          <w:lang w:eastAsia="zh-TW"/>
+        </w:rPr>
+        <w:t>__init__.py</w:t>
+      </w:r>
+      <w:r>
+        <w:rPr>
+          <w:rFonts w:hint="eastAsia"/>
+          <w:lang w:eastAsia="zh-TW"/>
+        </w:rPr>
+        <w:t>的檔案</w:t>
+      </w:r>
+      <w:r>
+        <w:rPr>
+          <w:rFonts w:hint="eastAsia"/>
+          <w:lang w:eastAsia="zh-TW"/>
+        </w:rPr>
+        <w:t>,</w:t>
+      </w:r>
+      <w:r>
+        <w:rPr>
+          <w:lang w:eastAsia="zh-TW"/>
+        </w:rPr>
+        <w:t xml:space="preserve"> </w:t>
+      </w:r>
+      <w:r>
+        <w:rPr>
+          <w:rFonts w:hint="eastAsia"/>
+          <w:lang w:eastAsia="zh-TW"/>
+        </w:rPr>
+        <w:t>作為識別該資料夾是</w:t>
+      </w:r>
+      <w:r>
+        <w:rPr>
+          <w:rFonts w:hint="eastAsia"/>
+          <w:lang w:eastAsia="zh-TW"/>
+        </w:rPr>
+        <w:t>p</w:t>
+      </w:r>
+      <w:r>
+        <w:rPr>
+          <w:lang w:eastAsia="zh-TW"/>
+        </w:rPr>
+        <w:t>ackage</w:t>
+      </w:r>
+      <w:r>
+        <w:rPr>
+          <w:rFonts w:hint="eastAsia"/>
+          <w:lang w:eastAsia="zh-TW"/>
+        </w:rPr>
+        <w:t>.</w:t>
+      </w:r>
+    </w:p>
+    <w:p>
+      <w:pPr>
+        <w:pStyle w:val="a3"/>
+        <w:numPr>
+          <w:ilvl w:val="1"/>
+          <w:numId w:val="3"/>
+        </w:numPr>
+        <w:tabs>
+          <w:tab w:val="left" w:pos="533"/>
+        </w:tabs>
+        <w:rPr>
+          <w:lang w:eastAsia="zh-TW"/>
+        </w:rPr>
+      </w:pPr>
+      <w:r>
+        <w:rPr>
           <w:b/>
           <w:bCs/>
           <w:highlight w:val="green"/>
           <w:lang w:eastAsia="zh-TW"/>
         </w:rPr>
-        <w:t>d</w:t>
-      </w:r>
-      <w:r>
-        <w:rPr>
+        <w:t>dir()</w:t>
+      </w:r>
+      <w:r>
+        <w:rPr>
+          <w:rFonts w:hint="eastAsia"/>
+          <w:lang w:eastAsia="zh-TW"/>
+        </w:rPr>
+        <w:t>函式用來看那一些</w:t>
+      </w:r>
+      <w:r>
+        <w:rPr>
+          <w:rFonts w:hint="eastAsia"/>
+          <w:lang w:eastAsia="zh-TW"/>
+        </w:rPr>
+        <w:t>是</w:t>
+      </w:r>
+      <w:r>
+        <w:rPr>
+          <w:rFonts w:hint="eastAsia"/>
+          <w:lang w:eastAsia="zh-TW"/>
+        </w:rPr>
+        <w:t>模組</w:t>
+      </w:r>
+      <w:r>
+        <w:rPr>
+          <w:rFonts w:hint="eastAsia"/>
+          <w:lang w:eastAsia="zh-TW"/>
+        </w:rPr>
+        <w:t>，就是用來看</w:t>
+      </w:r>
+      <w:r>
+        <w:rPr>
+          <w:rFonts w:hint="eastAsia"/>
+          <w:lang w:eastAsia="zh-TW"/>
+        </w:rPr>
+        <w:t>import</w:t>
+      </w:r>
+      <w:r>
+        <w:rPr>
+          <w:rFonts w:hint="eastAsia"/>
+          <w:lang w:eastAsia="zh-TW"/>
+        </w:rPr>
+        <w:t>的東西</w:t>
+      </w:r>
+      <w:r>
+        <w:rPr>
+          <w:rFonts w:hint="eastAsia"/>
+          <w:lang w:eastAsia="zh-TW"/>
+        </w:rPr>
+        <w:t>。</w:t>
+      </w:r>
+    </w:p>
+    <w:p>
+      <w:pPr>
+        <w:pStyle w:val="a3"/>
+        <w:numPr>
+          <w:ilvl w:val="1"/>
+          <w:numId w:val="3"/>
+        </w:numPr>
+        <w:tabs>
+          <w:tab w:val="left" w:pos="533"/>
+        </w:tabs>
+        <w:rPr>
+          <w:lang w:eastAsia="zh-TW"/>
+        </w:rPr>
+      </w:pPr>
+      <w:r>
+        <w:rPr>
+          <w:rFonts w:hint="eastAsia"/>
           <w:b/>
           <w:bCs/>
           <w:highlight w:val="green"/>
           <w:lang w:eastAsia="zh-TW"/>
         </w:rPr>
-        <w:t>ir</w:t>
-      </w:r>
-      <w:proofErr w:type="spellEnd"/>
+        <w:t>d</w:t>
+      </w:r>
       <w:r>
         <w:rPr>
           <w:b/>
@@ -1713,7 +1785,7 @@
           <w:highlight w:val="green"/>
           <w:lang w:eastAsia="zh-TW"/>
         </w:rPr>
-        <w:t>(</w:t>
+        <w:t>ir(</w:t>
       </w:r>
       <w:r>
         <w:rPr>

</xml_diff>

<commit_message>
upate python from import doc
</commit_message>
<xml_diff>
--- a/python_note/20211003_from_import.docx
+++ b/python_note/20211003_from_import.docx
@@ -138,7 +138,40 @@
                 <w:sz w:val="20"/>
                 <w:szCs w:val="20"/>
               </w:rPr>
-              <w:t>Import module(or package</w:t>
+              <w:t xml:space="preserve">Import </w:t>
+            </w:r>
+            <w:proofErr w:type="gramStart"/>
+            <w:r>
+              <w:rPr>
+                <w:rFonts w:asciiTheme="majorEastAsia" w:eastAsiaTheme="majorEastAsia" w:hAnsiTheme="majorEastAsia" w:cs="Times New Roman"/>
+                <w:b/>
+                <w:color w:val="000000" w:themeColor="text1"/>
+                <w:sz w:val="20"/>
+                <w:szCs w:val="20"/>
+              </w:rPr>
+              <w:t>module(</w:t>
+            </w:r>
+            <w:proofErr w:type="gramEnd"/>
+            <w:r>
+              <w:rPr>
+                <w:rFonts w:asciiTheme="majorEastAsia" w:eastAsiaTheme="majorEastAsia" w:hAnsiTheme="majorEastAsia" w:cs="Times New Roman"/>
+                <w:b/>
+                <w:color w:val="000000" w:themeColor="text1"/>
+                <w:sz w:val="20"/>
+                <w:szCs w:val="20"/>
+              </w:rPr>
+              <w:t xml:space="preserve">or </w:t>
+            </w:r>
+            <w:proofErr w:type="spellStart"/>
+            <w:r>
+              <w:rPr>
+                <w:rFonts w:asciiTheme="majorEastAsia" w:eastAsiaTheme="majorEastAsia" w:hAnsiTheme="majorEastAsia" w:cs="Times New Roman"/>
+                <w:b/>
+                <w:color w:val="000000" w:themeColor="text1"/>
+                <w:sz w:val="20"/>
+                <w:szCs w:val="20"/>
+              </w:rPr>
+              <w:t>package</w:t>
             </w:r>
             <w:r>
               <w:rPr>
@@ -150,6 +183,7 @@
               </w:rPr>
               <w:t>.module</w:t>
             </w:r>
+            <w:proofErr w:type="spellEnd"/>
             <w:r>
               <w:rPr>
                 <w:rFonts w:asciiTheme="majorEastAsia" w:eastAsiaTheme="majorEastAsia" w:hAnsiTheme="majorEastAsia" w:cs="Times New Roman"/>
@@ -387,8 +421,9 @@
                 <w:szCs w:val="20"/>
                 <w:lang w:eastAsia="zh-TW"/>
               </w:rPr>
-              <w:t>from package</w:t>
+              <w:t xml:space="preserve">from </w:t>
             </w:r>
+            <w:proofErr w:type="gramStart"/>
             <w:r>
               <w:rPr>
                 <w:rFonts w:asciiTheme="majorEastAsia" w:hAnsiTheme="majorEastAsia" w:cs="Microsoft JhengHei"/>
@@ -398,7 +433,30 @@
                 <w:szCs w:val="20"/>
                 <w:lang w:eastAsia="zh-TW"/>
               </w:rPr>
-              <w:t>(or module</w:t>
+              <w:t>package</w:t>
+            </w:r>
+            <w:r>
+              <w:rPr>
+                <w:rFonts w:asciiTheme="majorEastAsia" w:hAnsiTheme="majorEastAsia" w:cs="Microsoft JhengHei"/>
+                <w:b/>
+                <w:color w:val="000000" w:themeColor="text1"/>
+                <w:sz w:val="20"/>
+                <w:szCs w:val="20"/>
+                <w:lang w:eastAsia="zh-TW"/>
+              </w:rPr>
+              <w:t>(</w:t>
+            </w:r>
+            <w:proofErr w:type="gramEnd"/>
+            <w:r>
+              <w:rPr>
+                <w:rFonts w:asciiTheme="majorEastAsia" w:hAnsiTheme="majorEastAsia" w:cs="Microsoft JhengHei"/>
+                <w:b/>
+                <w:color w:val="000000" w:themeColor="text1"/>
+                <w:sz w:val="20"/>
+                <w:szCs w:val="20"/>
+                <w:lang w:eastAsia="zh-TW"/>
+              </w:rPr>
+              <w:t>or module</w:t>
             </w:r>
             <w:r>
               <w:rPr>
@@ -883,40 +941,40 @@
           <w:rFonts w:hint="eastAsia"/>
           <w:lang w:eastAsia="zh-TW"/>
         </w:rPr>
+        <w:t>f</w:t>
+      </w:r>
+      <w:r>
+        <w:rPr>
+          <w:lang w:eastAsia="zh-TW"/>
+        </w:rPr>
+        <w:t>rom</w:t>
+      </w:r>
+      <w:r>
+        <w:rPr>
+          <w:rFonts w:hint="eastAsia"/>
+          <w:lang w:eastAsia="zh-TW"/>
+        </w:rPr>
+        <w:t>與</w:t>
+      </w:r>
+      <w:r>
+        <w:rPr>
+          <w:rFonts w:hint="eastAsia"/>
+          <w:lang w:eastAsia="zh-TW"/>
+        </w:rPr>
         <w:t>i</w:t>
       </w:r>
       <w:r>
         <w:rPr>
           <w:lang w:eastAsia="zh-TW"/>
         </w:rPr>
-        <w:t>mport xxx</w:t>
-      </w:r>
-      <w:r>
-        <w:rPr>
-          <w:rFonts w:hint="eastAsia"/>
-          <w:lang w:eastAsia="zh-TW"/>
-        </w:rPr>
-        <w:t>，</w:t>
-      </w:r>
-      <w:r>
-        <w:rPr>
-          <w:rFonts w:hint="eastAsia"/>
-          <w:lang w:eastAsia="zh-TW"/>
-        </w:rPr>
-        <w:t>x</w:t>
-      </w:r>
-      <w:r>
-        <w:rPr>
-          <w:lang w:eastAsia="zh-TW"/>
-        </w:rPr>
-        <w:t>xx</w:t>
-      </w:r>
-      <w:r>
-        <w:rPr>
-          <w:rFonts w:hint="eastAsia"/>
-          <w:lang w:eastAsia="zh-TW"/>
-        </w:rPr>
-        <w:t>可以是下面的組合</w:t>
+        <w:t>mport</w:t>
+      </w:r>
+      <w:r>
+        <w:rPr>
+          <w:rFonts w:hint="eastAsia"/>
+          <w:lang w:eastAsia="zh-TW"/>
+        </w:rPr>
+        <w:t>使用的基本原則</w:t>
       </w:r>
       <w:r>
         <w:rPr>
@@ -945,30 +1003,33 @@
           <w:rFonts w:hint="eastAsia"/>
           <w:lang w:eastAsia="zh-TW"/>
         </w:rPr>
-        <w:t>x</w:t>
-      </w:r>
-      <w:r>
-        <w:rPr>
-          <w:lang w:eastAsia="zh-TW"/>
-        </w:rPr>
-        <w:t>xx</w:t>
-      </w:r>
-      <w:r>
-        <w:rPr>
-          <w:rFonts w:hint="eastAsia"/>
-          <w:lang w:eastAsia="zh-TW"/>
-        </w:rPr>
-        <w:t>為</w:t>
-      </w:r>
-      <w:r>
-        <w:rPr>
-          <w:rFonts w:hint="eastAsia"/>
-          <w:b/>
-          <w:bCs/>
-          <w:highlight w:val="green"/>
-          <w:lang w:eastAsia="zh-TW"/>
-        </w:rPr>
-        <w:t>模組</w:t>
+        <w:t>f</w:t>
+      </w:r>
+      <w:r>
+        <w:rPr>
+          <w:lang w:eastAsia="zh-TW"/>
+        </w:rPr>
+        <w:t xml:space="preserve">rom </w:t>
+      </w:r>
+      <w:r>
+        <w:rPr>
+          <w:highlight w:val="green"/>
+          <w:lang w:eastAsia="zh-TW"/>
+        </w:rPr>
+        <w:t>package</w:t>
+      </w:r>
+      <w:r>
+        <w:rPr>
+          <w:lang w:eastAsia="zh-TW"/>
+        </w:rPr>
+        <w:t xml:space="preserve"> import </w:t>
+      </w:r>
+      <w:r>
+        <w:rPr>
+          <w:highlight w:val="green"/>
+          <w:lang w:eastAsia="zh-TW"/>
+        </w:rPr>
+        <w:t>module</w:t>
       </w:r>
     </w:p>
     <w:p>
@@ -990,50 +1051,20 @@
           <w:rFonts w:hint="eastAsia"/>
           <w:lang w:eastAsia="zh-TW"/>
         </w:rPr>
-        <w:t>x</w:t>
-      </w:r>
-      <w:r>
-        <w:rPr>
-          <w:lang w:eastAsia="zh-TW"/>
-        </w:rPr>
-        <w:t>xx</w:t>
-      </w:r>
-      <w:r>
-        <w:rPr>
-          <w:rFonts w:hint="eastAsia"/>
-          <w:lang w:eastAsia="zh-TW"/>
-        </w:rPr>
-        <w:t>為</w:t>
-      </w:r>
-      <w:r>
-        <w:rPr>
-          <w:rFonts w:hint="eastAsia"/>
-          <w:b/>
-          <w:bCs/>
-          <w:highlight w:val="green"/>
-          <w:lang w:eastAsia="zh-TW"/>
-        </w:rPr>
-        <w:t>套件</w:t>
-      </w:r>
-      <w:r>
-        <w:rPr>
-          <w:rFonts w:hint="eastAsia"/>
-          <w:b/>
-          <w:bCs/>
-          <w:highlight w:val="green"/>
-          <w:lang w:eastAsia="zh-TW"/>
-        </w:rPr>
-        <w:t>.</w:t>
-      </w:r>
-      <w:r>
-        <w:rPr>
-          <w:rFonts w:hint="eastAsia"/>
-          <w:b/>
-          <w:bCs/>
-          <w:highlight w:val="green"/>
-          <w:lang w:eastAsia="zh-TW"/>
-        </w:rPr>
-        <w:t>模組</w:t>
+        <w:t>i</w:t>
+      </w:r>
+      <w:r>
+        <w:rPr>
+          <w:lang w:eastAsia="zh-TW"/>
+        </w:rPr>
+        <w:t xml:space="preserve">mport </w:t>
+      </w:r>
+      <w:r>
+        <w:rPr>
+          <w:highlight w:val="green"/>
+          <w:lang w:eastAsia="zh-TW"/>
+        </w:rPr>
+        <w:t>module</w:t>
       </w:r>
     </w:p>
     <w:p>
@@ -1055,20 +1086,40 @@
           <w:rFonts w:hint="eastAsia"/>
           <w:lang w:eastAsia="zh-TW"/>
         </w:rPr>
-        <w:t>f</w:t>
-      </w:r>
-      <w:r>
-        <w:rPr>
-          <w:lang w:eastAsia="zh-TW"/>
-        </w:rPr>
-        <w:t>rom xxx import yyy</w:t>
-      </w:r>
-      <w:r>
-        <w:rPr>
-          <w:rFonts w:hint="eastAsia"/>
-          <w:lang w:eastAsia="zh-TW"/>
-        </w:rPr>
-        <w:t>，可以是下面的組合</w:t>
+        <w:t>i</w:t>
+      </w:r>
+      <w:r>
+        <w:rPr>
+          <w:lang w:eastAsia="zh-TW"/>
+        </w:rPr>
+        <w:t>mport xxx</w:t>
+      </w:r>
+      <w:r>
+        <w:rPr>
+          <w:rFonts w:hint="eastAsia"/>
+          <w:lang w:eastAsia="zh-TW"/>
+        </w:rPr>
+        <w:t>，</w:t>
+      </w:r>
+      <w:r>
+        <w:rPr>
+          <w:rFonts w:hint="eastAsia"/>
+          <w:lang w:eastAsia="zh-TW"/>
+        </w:rPr>
+        <w:t>x</w:t>
+      </w:r>
+      <w:r>
+        <w:rPr>
+          <w:lang w:eastAsia="zh-TW"/>
+        </w:rPr>
+        <w:t>xx</w:t>
+      </w:r>
+      <w:r>
+        <w:rPr>
+          <w:rFonts w:hint="eastAsia"/>
+          <w:lang w:eastAsia="zh-TW"/>
+        </w:rPr>
+        <w:t>可以是下面的組合</w:t>
       </w:r>
       <w:r>
         <w:rPr>
@@ -1076,6 +1127,27 @@
           <w:lang w:eastAsia="zh-TW"/>
         </w:rPr>
         <w:t>:</w:t>
+      </w:r>
+      <w:r>
+        <w:rPr>
+          <w:lang w:eastAsia="zh-TW"/>
+        </w:rPr>
+        <w:t xml:space="preserve"> </w:t>
+      </w:r>
+      <w:r>
+        <w:rPr>
+          <w:rFonts w:hint="eastAsia"/>
+          <w:highlight w:val="green"/>
+          <w:lang w:eastAsia="zh-TW"/>
+        </w:rPr>
+        <w:t>深度只能到</w:t>
+      </w:r>
+      <w:r>
+        <w:rPr>
+          <w:highlight w:val="green"/>
+          <w:lang w:eastAsia="zh-TW"/>
+        </w:rPr>
+        <w:t>module.</w:t>
       </w:r>
     </w:p>
     <w:p>
@@ -1097,36 +1169,20 @@
           <w:rFonts w:hint="eastAsia"/>
           <w:lang w:eastAsia="zh-TW"/>
         </w:rPr>
-        <w:t>f</w:t>
-      </w:r>
-      <w:r>
-        <w:rPr>
-          <w:lang w:eastAsia="zh-TW"/>
-        </w:rPr>
-        <w:t xml:space="preserve">orm </w:t>
-      </w:r>
-      <w:r>
-        <w:rPr>
-          <w:rFonts w:hint="eastAsia"/>
-          <w:b/>
-          <w:bCs/>
-          <w:highlight w:val="green"/>
-          <w:lang w:eastAsia="zh-TW"/>
-        </w:rPr>
-        <w:t>套件</w:t>
-      </w:r>
-      <w:r>
-        <w:rPr>
-          <w:rFonts w:hint="eastAsia"/>
-          <w:lang w:eastAsia="zh-TW"/>
-        </w:rPr>
-        <w:t xml:space="preserve"> </w:t>
-      </w:r>
-      <w:r>
-        <w:rPr>
-          <w:lang w:eastAsia="zh-TW"/>
-        </w:rPr>
-        <w:t xml:space="preserve">import </w:t>
+        <w:t>x</w:t>
+      </w:r>
+      <w:r>
+        <w:rPr>
+          <w:lang w:eastAsia="zh-TW"/>
+        </w:rPr>
+        <w:t>xx</w:t>
+      </w:r>
+      <w:r>
+        <w:rPr>
+          <w:rFonts w:hint="eastAsia"/>
+          <w:lang w:eastAsia="zh-TW"/>
+        </w:rPr>
+        <w:t>為</w:t>
       </w:r>
       <w:r>
         <w:rPr>
@@ -1158,25 +1214,40 @@
           <w:rFonts w:hint="eastAsia"/>
           <w:lang w:eastAsia="zh-TW"/>
         </w:rPr>
-        <w:t>f</w:t>
-      </w:r>
-      <w:r>
-        <w:rPr>
-          <w:lang w:eastAsia="zh-TW"/>
-        </w:rPr>
-        <w:t>o</w:t>
-      </w:r>
-      <w:r>
-        <w:rPr>
-          <w:lang w:eastAsia="zh-TW"/>
-        </w:rPr>
-        <w:t>r</w:t>
-      </w:r>
-      <w:r>
-        <w:rPr>
-          <w:lang w:eastAsia="zh-TW"/>
-        </w:rPr>
-        <w:t xml:space="preserve">m </w:t>
+        <w:t>x</w:t>
+      </w:r>
+      <w:r>
+        <w:rPr>
+          <w:lang w:eastAsia="zh-TW"/>
+        </w:rPr>
+        <w:t>xx</w:t>
+      </w:r>
+      <w:r>
+        <w:rPr>
+          <w:rFonts w:hint="eastAsia"/>
+          <w:lang w:eastAsia="zh-TW"/>
+        </w:rPr>
+        <w:t>為</w:t>
+      </w:r>
+      <w:r>
+        <w:rPr>
+          <w:rFonts w:hint="eastAsia"/>
+          <w:b/>
+          <w:bCs/>
+          <w:highlight w:val="green"/>
+          <w:lang w:eastAsia="zh-TW"/>
+        </w:rPr>
+        <w:t>套件</w:t>
+      </w:r>
+      <w:r>
+        <w:rPr>
+          <w:rFonts w:hint="eastAsia"/>
+          <w:b/>
+          <w:bCs/>
+          <w:highlight w:val="green"/>
+          <w:lang w:eastAsia="zh-TW"/>
+        </w:rPr>
+        <w:t>.</w:t>
       </w:r>
       <w:r>
         <w:rPr>
@@ -1188,25 +1259,117 @@
         </w:rPr>
         <w:t>模組</w:t>
       </w:r>
-      <w:r>
-        <w:rPr>
-          <w:rFonts w:hint="eastAsia"/>
+    </w:p>
+    <w:p>
+      <w:pPr>
+        <w:pStyle w:val="a3"/>
+        <w:numPr>
+          <w:ilvl w:val="2"/>
+          <w:numId w:val="3"/>
+        </w:numPr>
+        <w:tabs>
+          <w:tab w:val="left" w:pos="533"/>
+        </w:tabs>
+        <w:rPr>
+          <w:lang w:eastAsia="zh-TW"/>
+        </w:rPr>
+      </w:pPr>
+      <w:r>
+        <w:rPr>
+          <w:rFonts w:hint="eastAsia"/>
+          <w:lang w:eastAsia="zh-TW"/>
+        </w:rPr>
+        <w:t>x</w:t>
+      </w:r>
+      <w:r>
+        <w:rPr>
+          <w:lang w:eastAsia="zh-TW"/>
+        </w:rPr>
+        <w:t xml:space="preserve">xx </w:t>
+      </w:r>
+      <w:r>
+        <w:rPr>
+          <w:rFonts w:hint="eastAsia"/>
+          <w:b/>
+          <w:bCs/>
+          <w:color w:val="FFFFFF" w:themeColor="background1"/>
+          <w:highlight w:val="red"/>
+          <w:lang w:eastAsia="zh-TW"/>
+        </w:rPr>
+        <w:t>不可為</w:t>
+      </w:r>
+      <w:r>
+        <w:rPr>
+          <w:rFonts w:hint="eastAsia"/>
+          <w:b/>
+          <w:bCs/>
+          <w:color w:val="FFFFFF" w:themeColor="background1"/>
+          <w:highlight w:val="red"/>
           <w:lang w:eastAsia="zh-TW"/>
         </w:rPr>
         <w:t xml:space="preserve"> </w:t>
       </w:r>
       <w:r>
         <w:rPr>
-          <w:lang w:eastAsia="zh-TW"/>
-        </w:rPr>
-        <w:t xml:space="preserve">import </w:t>
-      </w:r>
-      <w:r>
-        <w:rPr>
-          <w:rFonts w:hint="eastAsia"/>
-          <w:b/>
-          <w:bCs/>
-          <w:highlight w:val="green"/>
+          <w:b/>
+          <w:bCs/>
+          <w:color w:val="FFFFFF" w:themeColor="background1"/>
+          <w:highlight w:val="red"/>
+          <w:lang w:eastAsia="zh-TW"/>
+        </w:rPr>
+        <w:t xml:space="preserve"> </w:t>
+      </w:r>
+      <w:r>
+        <w:rPr>
+          <w:rFonts w:hint="eastAsia"/>
+          <w:b/>
+          <w:bCs/>
+          <w:color w:val="FFFFFF" w:themeColor="background1"/>
+          <w:highlight w:val="red"/>
+          <w:lang w:eastAsia="zh-TW"/>
+        </w:rPr>
+        <w:t>套件</w:t>
+      </w:r>
+      <w:r>
+        <w:rPr>
+          <w:rFonts w:hint="eastAsia"/>
+          <w:b/>
+          <w:bCs/>
+          <w:color w:val="FFFFFF" w:themeColor="background1"/>
+          <w:highlight w:val="red"/>
+          <w:lang w:eastAsia="zh-TW"/>
+        </w:rPr>
+        <w:t>.</w:t>
+      </w:r>
+      <w:r>
+        <w:rPr>
+          <w:rFonts w:hint="eastAsia"/>
+          <w:b/>
+          <w:bCs/>
+          <w:color w:val="FFFFFF" w:themeColor="background1"/>
+          <w:highlight w:val="red"/>
+          <w:lang w:eastAsia="zh-TW"/>
+        </w:rPr>
+        <w:t>模組</w:t>
+      </w:r>
+      <w:r>
+        <w:rPr>
+          <w:rFonts w:hint="eastAsia"/>
+          <w:b/>
+          <w:bCs/>
+          <w:color w:val="FFFFFF" w:themeColor="background1"/>
+          <w:highlight w:val="red"/>
+          <w:lang w:eastAsia="zh-TW"/>
+        </w:rPr>
+        <w:t>.</w:t>
+      </w:r>
+      <w:r>
+        <w:rPr>
+          <w:rFonts w:hint="eastAsia"/>
+          <w:b/>
+          <w:bCs/>
+          <w:color w:val="FFFFFF" w:themeColor="background1"/>
+          <w:highlight w:val="red"/>
           <w:lang w:eastAsia="zh-TW"/>
         </w:rPr>
         <w:t>類別</w:t>
@@ -1214,64 +1377,34 @@
       <w:r>
         <w:rPr>
           <w:rFonts w:hint="eastAsia"/>
-          <w:lang w:eastAsia="zh-TW"/>
-        </w:rPr>
-        <w:t xml:space="preserve"> </w:t>
-      </w:r>
-      <w:r>
-        <w:rPr>
-          <w:rFonts w:hint="eastAsia"/>
-          <w:lang w:eastAsia="zh-TW"/>
-        </w:rPr>
-        <w:t>或</w:t>
-      </w:r>
-      <w:r>
-        <w:rPr>
-          <w:rFonts w:hint="eastAsia"/>
-          <w:lang w:eastAsia="zh-TW"/>
-        </w:rPr>
-        <w:t xml:space="preserve"> </w:t>
-      </w:r>
-      <w:r>
-        <w:rPr>
-          <w:rFonts w:hint="eastAsia"/>
-          <w:b/>
-          <w:bCs/>
-          <w:highlight w:val="green"/>
-          <w:lang w:eastAsia="zh-TW"/>
-        </w:rPr>
-        <w:t>函式</w:t>
-      </w:r>
-      <w:r>
-        <w:rPr>
-          <w:rFonts w:hint="eastAsia"/>
-          <w:lang w:eastAsia="zh-TW"/>
-        </w:rPr>
-        <w:t xml:space="preserve"> </w:t>
-      </w:r>
-      <w:r>
-        <w:rPr>
-          <w:rFonts w:hint="eastAsia"/>
-          <w:lang w:eastAsia="zh-TW"/>
-        </w:rPr>
-        <w:t>或</w:t>
-      </w:r>
-      <w:r>
-        <w:rPr>
-          <w:rFonts w:hint="eastAsia"/>
-          <w:lang w:eastAsia="zh-TW"/>
-        </w:rPr>
-        <w:t xml:space="preserve"> </w:t>
-      </w:r>
-      <w:r>
-        <w:rPr>
-          <w:rFonts w:hint="eastAsia"/>
-          <w:b/>
-          <w:bCs/>
-          <w:highlight w:val="green"/>
-          <w:lang w:eastAsia="zh-TW"/>
-        </w:rPr>
-        <w:t>變數</w:t>
+          <w:b/>
+          <w:bCs/>
+          <w:color w:val="FFFFFF" w:themeColor="background1"/>
+          <w:highlight w:val="red"/>
+          <w:lang w:eastAsia="zh-TW"/>
+        </w:rPr>
+        <w:t>(</w:t>
+      </w:r>
+      <w:r>
+        <w:rPr>
+          <w:b/>
+          <w:bCs/>
+          <w:color w:val="FFFFFF" w:themeColor="background1"/>
+          <w:highlight w:val="red"/>
+          <w:lang w:eastAsia="zh-TW"/>
+        </w:rPr>
+        <w:t>or function or variable</w:t>
+      </w:r>
+      <w:r>
+        <w:rPr>
+          <w:rFonts w:hint="eastAsia"/>
+          <w:b/>
+          <w:bCs/>
+          <w:color w:val="FFFFFF" w:themeColor="background1"/>
+          <w:highlight w:val="red"/>
+          <w:lang w:eastAsia="zh-TW"/>
+        </w:rPr>
+        <w:t>)</w:t>
       </w:r>
     </w:p>
     <w:p>
@@ -1299,32 +1432,504 @@
         <w:rPr>
           <w:lang w:eastAsia="zh-TW"/>
         </w:rPr>
-        <w:t>rom package import *</w:t>
-      </w:r>
-      <w:r>
-        <w:rPr>
-          <w:rFonts w:hint="eastAsia"/>
-          <w:lang w:eastAsia="zh-TW"/>
-        </w:rPr>
-        <w:t>，</w:t>
-      </w:r>
-      <w:r>
-        <w:rPr>
-          <w:rFonts w:hint="eastAsia"/>
-          <w:b/>
-          <w:bCs/>
-          <w:color w:val="000000" w:themeColor="text1"/>
-          <w:highlight w:val="red"/>
-          <w:lang w:eastAsia="zh-TW"/>
-        </w:rPr>
-        <w:t>這個不能用</w:t>
-      </w:r>
-      <w:r>
-        <w:rPr>
-          <w:rFonts w:hint="eastAsia"/>
-          <w:lang w:eastAsia="zh-TW"/>
-        </w:rPr>
-        <w:t>。</w:t>
+        <w:t xml:space="preserve">rom xxx import </w:t>
+      </w:r>
+      <w:proofErr w:type="spellStart"/>
+      <w:r>
+        <w:rPr>
+          <w:lang w:eastAsia="zh-TW"/>
+        </w:rPr>
+        <w:t>yyy</w:t>
+      </w:r>
+      <w:proofErr w:type="spellEnd"/>
+      <w:r>
+        <w:rPr>
+          <w:rFonts w:hint="eastAsia"/>
+          <w:lang w:eastAsia="zh-TW"/>
+        </w:rPr>
+        <w:t>，可以是下面的組合</w:t>
+      </w:r>
+      <w:r>
+        <w:rPr>
+          <w:rFonts w:hint="eastAsia"/>
+          <w:lang w:eastAsia="zh-TW"/>
+        </w:rPr>
+        <w:t>:</w:t>
+      </w:r>
+      <w:r>
+        <w:rPr>
+          <w:lang w:eastAsia="zh-TW"/>
+        </w:rPr>
+        <w:t xml:space="preserve"> </w:t>
+      </w:r>
+      <w:r>
+        <w:rPr>
+          <w:rFonts w:hint="eastAsia"/>
+          <w:highlight w:val="green"/>
+          <w:lang w:eastAsia="zh-TW"/>
+        </w:rPr>
+        <w:t>深度可以到</w:t>
+      </w:r>
+      <w:r>
+        <w:rPr>
+          <w:rFonts w:hint="eastAsia"/>
+          <w:highlight w:val="green"/>
+          <w:lang w:eastAsia="zh-TW"/>
+        </w:rPr>
+        <w:t>c</w:t>
+      </w:r>
+      <w:r>
+        <w:rPr>
+          <w:highlight w:val="green"/>
+          <w:lang w:eastAsia="zh-TW"/>
+        </w:rPr>
+        <w:t>lass</w:t>
+      </w:r>
+      <w:r>
+        <w:rPr>
+          <w:lang w:eastAsia="zh-TW"/>
+        </w:rPr>
+        <w:t xml:space="preserve"> or </w:t>
+      </w:r>
+      <w:r>
+        <w:rPr>
+          <w:highlight w:val="green"/>
+          <w:lang w:eastAsia="zh-TW"/>
+        </w:rPr>
+        <w:t>function</w:t>
+      </w:r>
+      <w:r>
+        <w:rPr>
+          <w:lang w:eastAsia="zh-TW"/>
+        </w:rPr>
+        <w:t xml:space="preserve"> or </w:t>
+      </w:r>
+      <w:r>
+        <w:rPr>
+          <w:highlight w:val="green"/>
+          <w:lang w:eastAsia="zh-TW"/>
+        </w:rPr>
+        <w:t>variable</w:t>
+      </w:r>
+      <w:r>
+        <w:rPr>
+          <w:lang w:eastAsia="zh-TW"/>
+        </w:rPr>
+        <w:t>.</w:t>
+      </w:r>
+    </w:p>
+    <w:p>
+      <w:pPr>
+        <w:pStyle w:val="a3"/>
+        <w:numPr>
+          <w:ilvl w:val="2"/>
+          <w:numId w:val="3"/>
+        </w:numPr>
+        <w:tabs>
+          <w:tab w:val="left" w:pos="533"/>
+        </w:tabs>
+        <w:rPr>
+          <w:lang w:eastAsia="zh-TW"/>
+        </w:rPr>
+      </w:pPr>
+      <w:r>
+        <w:rPr>
+          <w:rFonts w:hint="eastAsia"/>
+          <w:lang w:eastAsia="zh-TW"/>
+        </w:rPr>
+        <w:t>f</w:t>
+      </w:r>
+      <w:r>
+        <w:rPr>
+          <w:lang w:eastAsia="zh-TW"/>
+        </w:rPr>
+        <w:t xml:space="preserve">orm </w:t>
+      </w:r>
+      <w:r>
+        <w:rPr>
+          <w:rFonts w:hint="eastAsia"/>
+          <w:b/>
+          <w:bCs/>
+          <w:highlight w:val="green"/>
+          <w:lang w:eastAsia="zh-TW"/>
+        </w:rPr>
+        <w:t>套件</w:t>
+      </w:r>
+      <w:r>
+        <w:rPr>
+          <w:rFonts w:hint="eastAsia"/>
+          <w:lang w:eastAsia="zh-TW"/>
+        </w:rPr>
+        <w:t xml:space="preserve"> </w:t>
+      </w:r>
+      <w:r>
+        <w:rPr>
+          <w:lang w:eastAsia="zh-TW"/>
+        </w:rPr>
+        <w:t xml:space="preserve">import </w:t>
+      </w:r>
+      <w:r>
+        <w:rPr>
+          <w:rFonts w:hint="eastAsia"/>
+          <w:b/>
+          <w:bCs/>
+          <w:highlight w:val="green"/>
+          <w:lang w:eastAsia="zh-TW"/>
+        </w:rPr>
+        <w:t>模組</w:t>
+      </w:r>
+    </w:p>
+    <w:p>
+      <w:pPr>
+        <w:pStyle w:val="a3"/>
+        <w:numPr>
+          <w:ilvl w:val="2"/>
+          <w:numId w:val="3"/>
+        </w:numPr>
+        <w:tabs>
+          <w:tab w:val="left" w:pos="533"/>
+        </w:tabs>
+        <w:rPr>
+          <w:rFonts w:hint="eastAsia"/>
+          <w:lang w:eastAsia="zh-TW"/>
+        </w:rPr>
+      </w:pPr>
+      <w:r>
+        <w:rPr>
+          <w:rFonts w:hint="eastAsia"/>
+          <w:lang w:eastAsia="zh-TW"/>
+        </w:rPr>
+        <w:t>f</w:t>
+      </w:r>
+      <w:r>
+        <w:rPr>
+          <w:lang w:eastAsia="zh-TW"/>
+        </w:rPr>
+        <w:t xml:space="preserve">orm </w:t>
+      </w:r>
+      <w:r>
+        <w:rPr>
+          <w:rFonts w:hint="eastAsia"/>
+          <w:b/>
+          <w:bCs/>
+          <w:highlight w:val="green"/>
+          <w:lang w:eastAsia="zh-TW"/>
+        </w:rPr>
+        <w:t>套件</w:t>
+      </w:r>
+      <w:r>
+        <w:rPr>
+          <w:rFonts w:hint="eastAsia"/>
+          <w:b/>
+          <w:bCs/>
+          <w:highlight w:val="green"/>
+          <w:lang w:eastAsia="zh-TW"/>
+        </w:rPr>
+        <w:t xml:space="preserve">. </w:t>
+      </w:r>
+      <w:r>
+        <w:rPr>
+          <w:rFonts w:hint="eastAsia"/>
+          <w:b/>
+          <w:bCs/>
+          <w:highlight w:val="green"/>
+          <w:lang w:eastAsia="zh-TW"/>
+        </w:rPr>
+        <w:t>模組</w:t>
+      </w:r>
+      <w:r>
+        <w:rPr>
+          <w:rFonts w:hint="eastAsia"/>
+          <w:lang w:eastAsia="zh-TW"/>
+        </w:rPr>
+        <w:t xml:space="preserve"> </w:t>
+      </w:r>
+      <w:r>
+        <w:rPr>
+          <w:lang w:eastAsia="zh-TW"/>
+        </w:rPr>
+        <w:t xml:space="preserve">import </w:t>
+      </w:r>
+      <w:r>
+        <w:rPr>
+          <w:rFonts w:hint="eastAsia"/>
+          <w:b/>
+          <w:bCs/>
+          <w:highlight w:val="green"/>
+          <w:lang w:eastAsia="zh-TW"/>
+        </w:rPr>
+        <w:t>類別</w:t>
+      </w:r>
+      <w:r>
+        <w:rPr>
+          <w:rFonts w:hint="eastAsia"/>
+          <w:lang w:eastAsia="zh-TW"/>
+        </w:rPr>
+        <w:t xml:space="preserve"> </w:t>
+      </w:r>
+      <w:r>
+        <w:rPr>
+          <w:rFonts w:hint="eastAsia"/>
+          <w:lang w:eastAsia="zh-TW"/>
+        </w:rPr>
+        <w:t>或</w:t>
+      </w:r>
+      <w:r>
+        <w:rPr>
+          <w:rFonts w:hint="eastAsia"/>
+          <w:lang w:eastAsia="zh-TW"/>
+        </w:rPr>
+        <w:t xml:space="preserve"> </w:t>
+      </w:r>
+      <w:r>
+        <w:rPr>
+          <w:rFonts w:hint="eastAsia"/>
+          <w:b/>
+          <w:bCs/>
+          <w:highlight w:val="green"/>
+          <w:lang w:eastAsia="zh-TW"/>
+        </w:rPr>
+        <w:t>函式</w:t>
+      </w:r>
+      <w:r>
+        <w:rPr>
+          <w:rFonts w:hint="eastAsia"/>
+          <w:lang w:eastAsia="zh-TW"/>
+        </w:rPr>
+        <w:t xml:space="preserve"> </w:t>
+      </w:r>
+      <w:r>
+        <w:rPr>
+          <w:rFonts w:hint="eastAsia"/>
+          <w:lang w:eastAsia="zh-TW"/>
+        </w:rPr>
+        <w:t>或</w:t>
+      </w:r>
+      <w:r>
+        <w:rPr>
+          <w:rFonts w:hint="eastAsia"/>
+          <w:lang w:eastAsia="zh-TW"/>
+        </w:rPr>
+        <w:t xml:space="preserve"> </w:t>
+      </w:r>
+      <w:r>
+        <w:rPr>
+          <w:rFonts w:hint="eastAsia"/>
+          <w:b/>
+          <w:bCs/>
+          <w:highlight w:val="green"/>
+          <w:lang w:eastAsia="zh-TW"/>
+        </w:rPr>
+        <w:t>變數</w:t>
+      </w:r>
+      <w:r>
+        <w:rPr>
+          <w:rFonts w:hint="eastAsia"/>
+          <w:b/>
+          <w:bCs/>
+          <w:lang w:eastAsia="zh-TW"/>
+        </w:rPr>
+        <w:t xml:space="preserve"> </w:t>
+      </w:r>
+      <w:r>
+        <w:rPr>
+          <w:rFonts w:hint="eastAsia"/>
+          <w:b/>
+          <w:bCs/>
+          <w:lang w:eastAsia="zh-TW"/>
+        </w:rPr>
+        <w:t>或</w:t>
+      </w:r>
+      <w:r>
+        <w:rPr>
+          <w:rFonts w:hint="eastAsia"/>
+          <w:b/>
+          <w:bCs/>
+          <w:lang w:eastAsia="zh-TW"/>
+        </w:rPr>
+        <w:t xml:space="preserve"> </w:t>
+      </w:r>
+      <w:r>
+        <w:rPr>
+          <w:rFonts w:hint="eastAsia"/>
+          <w:b/>
+          <w:bCs/>
+          <w:highlight w:val="green"/>
+          <w:lang w:eastAsia="zh-TW"/>
+        </w:rPr>
+        <w:t>*</w:t>
+      </w:r>
+    </w:p>
+    <w:p>
+      <w:pPr>
+        <w:pStyle w:val="a3"/>
+        <w:numPr>
+          <w:ilvl w:val="2"/>
+          <w:numId w:val="3"/>
+        </w:numPr>
+        <w:tabs>
+          <w:tab w:val="left" w:pos="533"/>
+        </w:tabs>
+        <w:rPr>
+          <w:lang w:eastAsia="zh-TW"/>
+        </w:rPr>
+      </w:pPr>
+      <w:r>
+        <w:rPr>
+          <w:rFonts w:hint="eastAsia"/>
+          <w:lang w:eastAsia="zh-TW"/>
+        </w:rPr>
+        <w:t>f</w:t>
+      </w:r>
+      <w:r>
+        <w:rPr>
+          <w:lang w:eastAsia="zh-TW"/>
+        </w:rPr>
+        <w:t>o</w:t>
+      </w:r>
+      <w:r>
+        <w:rPr>
+          <w:lang w:eastAsia="zh-TW"/>
+        </w:rPr>
+        <w:t>r</w:t>
+      </w:r>
+      <w:r>
+        <w:rPr>
+          <w:lang w:eastAsia="zh-TW"/>
+        </w:rPr>
+        <w:t xml:space="preserve">m </w:t>
+      </w:r>
+      <w:r>
+        <w:rPr>
+          <w:rFonts w:hint="eastAsia"/>
+          <w:b/>
+          <w:bCs/>
+          <w:highlight w:val="green"/>
+          <w:lang w:eastAsia="zh-TW"/>
+        </w:rPr>
+        <w:t>模組</w:t>
+      </w:r>
+      <w:r>
+        <w:rPr>
+          <w:rFonts w:hint="eastAsia"/>
+          <w:lang w:eastAsia="zh-TW"/>
+        </w:rPr>
+        <w:t xml:space="preserve"> </w:t>
+      </w:r>
+      <w:r>
+        <w:rPr>
+          <w:lang w:eastAsia="zh-TW"/>
+        </w:rPr>
+        <w:t xml:space="preserve">import </w:t>
+      </w:r>
+      <w:r>
+        <w:rPr>
+          <w:rFonts w:hint="eastAsia"/>
+          <w:b/>
+          <w:bCs/>
+          <w:highlight w:val="green"/>
+          <w:lang w:eastAsia="zh-TW"/>
+        </w:rPr>
+        <w:t>類別</w:t>
+      </w:r>
+      <w:r>
+        <w:rPr>
+          <w:rFonts w:hint="eastAsia"/>
+          <w:lang w:eastAsia="zh-TW"/>
+        </w:rPr>
+        <w:t xml:space="preserve"> </w:t>
+      </w:r>
+      <w:r>
+        <w:rPr>
+          <w:rFonts w:hint="eastAsia"/>
+          <w:lang w:eastAsia="zh-TW"/>
+        </w:rPr>
+        <w:t>或</w:t>
+      </w:r>
+      <w:r>
+        <w:rPr>
+          <w:rFonts w:hint="eastAsia"/>
+          <w:lang w:eastAsia="zh-TW"/>
+        </w:rPr>
+        <w:t xml:space="preserve"> </w:t>
+      </w:r>
+      <w:r>
+        <w:rPr>
+          <w:rFonts w:hint="eastAsia"/>
+          <w:b/>
+          <w:bCs/>
+          <w:highlight w:val="green"/>
+          <w:lang w:eastAsia="zh-TW"/>
+        </w:rPr>
+        <w:t>函式</w:t>
+      </w:r>
+      <w:r>
+        <w:rPr>
+          <w:rFonts w:hint="eastAsia"/>
+          <w:lang w:eastAsia="zh-TW"/>
+        </w:rPr>
+        <w:t xml:space="preserve"> </w:t>
+      </w:r>
+      <w:r>
+        <w:rPr>
+          <w:rFonts w:hint="eastAsia"/>
+          <w:lang w:eastAsia="zh-TW"/>
+        </w:rPr>
+        <w:t>或</w:t>
+      </w:r>
+      <w:r>
+        <w:rPr>
+          <w:rFonts w:hint="eastAsia"/>
+          <w:lang w:eastAsia="zh-TW"/>
+        </w:rPr>
+        <w:t xml:space="preserve"> </w:t>
+      </w:r>
+      <w:r>
+        <w:rPr>
+          <w:rFonts w:hint="eastAsia"/>
+          <w:b/>
+          <w:bCs/>
+          <w:highlight w:val="green"/>
+          <w:lang w:eastAsia="zh-TW"/>
+        </w:rPr>
+        <w:t>變數</w:t>
+      </w:r>
+      <w:r>
+        <w:rPr>
+          <w:rFonts w:hint="eastAsia"/>
+          <w:b/>
+          <w:bCs/>
+          <w:lang w:eastAsia="zh-TW"/>
+        </w:rPr>
+        <w:t xml:space="preserve"> </w:t>
+      </w:r>
+      <w:r>
+        <w:rPr>
+          <w:rFonts w:hint="eastAsia"/>
+          <w:b/>
+          <w:bCs/>
+          <w:lang w:eastAsia="zh-TW"/>
+        </w:rPr>
+        <w:t>或</w:t>
+      </w:r>
+      <w:r>
+        <w:rPr>
+          <w:rFonts w:hint="eastAsia"/>
+          <w:b/>
+          <w:bCs/>
+          <w:lang w:eastAsia="zh-TW"/>
+        </w:rPr>
+        <w:t xml:space="preserve"> </w:t>
+      </w:r>
+      <w:r>
+        <w:rPr>
+          <w:rFonts w:hint="eastAsia"/>
+          <w:b/>
+          <w:bCs/>
+          <w:highlight w:val="green"/>
+          <w:lang w:eastAsia="zh-TW"/>
+        </w:rPr>
+        <w:t>*</w:t>
       </w:r>
     </w:p>
     <w:p>
@@ -1352,14 +1957,7 @@
         <w:rPr>
           <w:lang w:eastAsia="zh-TW"/>
         </w:rPr>
-        <w:t xml:space="preserve">rom module import </w:t>
-      </w:r>
-      <w:r>
-        <w:rPr>
-          <w:rFonts w:hint="eastAsia"/>
-          <w:lang w:eastAsia="zh-TW"/>
-        </w:rPr>
-        <w:t>*</w:t>
+        <w:t>rom package import *</w:t>
       </w:r>
       <w:r>
         <w:rPr>
@@ -1373,10 +1971,18 @@
           <w:rFonts w:hint="eastAsia"/>
           <w:b/>
           <w:bCs/>
-          <w:highlight w:val="green"/>
-          <w:lang w:eastAsia="zh-TW"/>
-        </w:rPr>
-        <w:t>這個可以用</w:t>
+          <w:color w:val="FFFFFF" w:themeColor="background1"/>
+          <w:highlight w:val="red"/>
+          <w:lang w:eastAsia="zh-TW"/>
+        </w:rPr>
+        <w:t>這個不能用</w:t>
+      </w:r>
+      <w:r>
+        <w:rPr>
+          <w:rFonts w:hint="eastAsia"/>
+          <w:lang w:eastAsia="zh-TW"/>
+        </w:rPr>
+        <w:t>。</w:t>
       </w:r>
     </w:p>
     <w:p>
@@ -1396,46 +2002,39 @@
       <w:r>
         <w:rPr>
           <w:rFonts w:hint="eastAsia"/>
-          <w:b/>
-          <w:bCs/>
-          <w:highlight w:val="green"/>
-          <w:lang w:eastAsia="zh-TW"/>
-        </w:rPr>
-        <w:t>套件</w:t>
-      </w:r>
-      <w:r>
-        <w:rPr>
-          <w:rFonts w:hint="eastAsia"/>
-          <w:b/>
-          <w:bCs/>
-          <w:highlight w:val="green"/>
-          <w:lang w:eastAsia="zh-TW"/>
-        </w:rPr>
-        <w:t>.</w:t>
-      </w:r>
-      <w:r>
-        <w:rPr>
-          <w:rFonts w:hint="eastAsia"/>
-          <w:b/>
-          <w:bCs/>
-          <w:highlight w:val="green"/>
-          <w:lang w:eastAsia="zh-TW"/>
-        </w:rPr>
-        <w:t>模組</w:t>
-      </w:r>
-      <w:r>
-        <w:rPr>
-          <w:rFonts w:hint="eastAsia"/>
-          <w:lang w:eastAsia="zh-TW"/>
-        </w:rPr>
-        <w:t>可用來取用套件內的模組</w:t>
-      </w:r>
-      <w:r>
-        <w:rPr>
-          <w:rFonts w:hint="eastAsia"/>
-          <w:lang w:eastAsia="zh-TW"/>
-        </w:rPr>
-        <w:t>.</w:t>
+          <w:lang w:eastAsia="zh-TW"/>
+        </w:rPr>
+        <w:t>f</w:t>
+      </w:r>
+      <w:r>
+        <w:rPr>
+          <w:lang w:eastAsia="zh-TW"/>
+        </w:rPr>
+        <w:t xml:space="preserve">rom module import </w:t>
+      </w:r>
+      <w:r>
+        <w:rPr>
+          <w:rFonts w:hint="eastAsia"/>
+          <w:lang w:eastAsia="zh-TW"/>
+        </w:rPr>
+        <w:t>*</w:t>
+      </w:r>
+      <w:r>
+        <w:rPr>
+          <w:rFonts w:hint="eastAsia"/>
+          <w:lang w:eastAsia="zh-TW"/>
+        </w:rPr>
+        <w:t>，</w:t>
+      </w:r>
+      <w:r>
+        <w:rPr>
+          <w:rFonts w:hint="eastAsia"/>
+          <w:b/>
+          <w:bCs/>
+          <w:highlight w:val="green"/>
+          <w:lang w:eastAsia="zh-TW"/>
+        </w:rPr>
+        <w:t>這個可以用</w:t>
       </w:r>
     </w:p>
     <w:p>
@@ -1454,42 +2053,47 @@
       </w:pPr>
       <w:r>
         <w:rPr>
-          <w:lang w:eastAsia="zh-TW"/>
-        </w:rPr>
-        <w:t>module</w:t>
-      </w:r>
-      <w:r>
-        <w:rPr>
-          <w:rFonts w:hint="eastAsia"/>
-          <w:lang w:eastAsia="zh-TW"/>
-        </w:rPr>
-        <w:t>為</w:t>
-      </w:r>
-      <w:r>
-        <w:rPr>
-          <w:rFonts w:hint="eastAsia"/>
-          <w:b/>
-          <w:bCs/>
-          <w:highlight w:val="green"/>
-          <w:lang w:eastAsia="zh-TW"/>
-        </w:rPr>
-        <w:t>*</w:t>
-      </w:r>
-      <w:r>
-        <w:rPr>
-          <w:b/>
-          <w:bCs/>
-          <w:highlight w:val="green"/>
-          <w:lang w:eastAsia="zh-TW"/>
-        </w:rPr>
-        <w:t>.py</w:t>
-      </w:r>
-      <w:r>
-        <w:rPr>
-          <w:rFonts w:hint="eastAsia"/>
-          <w:lang w:eastAsia="zh-TW"/>
-        </w:rPr>
-        <w:t>的檔案</w:t>
+          <w:rFonts w:hint="eastAsia"/>
+          <w:b/>
+          <w:bCs/>
+          <w:highlight w:val="green"/>
+          <w:lang w:eastAsia="zh-TW"/>
+        </w:rPr>
+        <w:t>套件</w:t>
+      </w:r>
+      <w:r>
+        <w:rPr>
+          <w:rFonts w:hint="eastAsia"/>
+          <w:b/>
+          <w:bCs/>
+          <w:highlight w:val="green"/>
+          <w:lang w:eastAsia="zh-TW"/>
+        </w:rPr>
+        <w:t>.</w:t>
+      </w:r>
+      <w:r>
+        <w:rPr>
+          <w:rFonts w:hint="eastAsia"/>
+          <w:b/>
+          <w:bCs/>
+          <w:highlight w:val="green"/>
+          <w:lang w:eastAsia="zh-TW"/>
+        </w:rPr>
+        <w:t>模組</w:t>
+      </w:r>
+      <w:r>
+        <w:rPr>
+          <w:rFonts w:hint="eastAsia"/>
+          <w:lang w:eastAsia="zh-TW"/>
+        </w:rPr>
+        <w:t>可用來取用套件內的模組</w:t>
+      </w:r>
+      <w:r>
+        <w:rPr>
+          <w:rFonts w:hint="eastAsia"/>
+          <w:lang w:eastAsia="zh-TW"/>
+        </w:rPr>
+        <w:t>.</w:t>
       </w:r>
     </w:p>
     <w:p>
@@ -1510,130 +2114,51 @@
         <w:rPr>
           <w:lang w:eastAsia="zh-TW"/>
         </w:rPr>
-        <w:t>package</w:t>
-      </w:r>
-      <w:r>
-        <w:rPr>
-          <w:rFonts w:hint="eastAsia"/>
-          <w:lang w:eastAsia="zh-TW"/>
-        </w:rPr>
-        <w:t>為多</w:t>
-      </w:r>
-      <w:r>
-        <w:rPr>
-          <w:rFonts w:hint="eastAsia"/>
-          <w:lang w:eastAsia="zh-TW"/>
-        </w:rPr>
-        <w:t>個</w:t>
-      </w:r>
-      <w:r>
-        <w:rPr>
-          <w:rFonts w:hint="eastAsia"/>
-          <w:lang w:eastAsia="zh-TW"/>
-        </w:rPr>
-        <w:t>m</w:t>
-      </w:r>
-      <w:r>
-        <w:rPr>
-          <w:lang w:eastAsia="zh-TW"/>
-        </w:rPr>
-        <w:t>odule</w:t>
-      </w:r>
-      <w:r>
-        <w:rPr>
-          <w:rFonts w:hint="eastAsia"/>
-          <w:lang w:eastAsia="zh-TW"/>
-        </w:rPr>
-        <w:t>所組成的</w:t>
-      </w:r>
-      <w:r>
-        <w:rPr>
-          <w:rFonts w:hint="eastAsia"/>
-          <w:highlight w:val="green"/>
-          <w:lang w:eastAsia="zh-TW"/>
-        </w:rPr>
-        <w:t>資料夾</w:t>
-      </w:r>
-      <w:r>
-        <w:rPr>
-          <w:rFonts w:hint="eastAsia"/>
-          <w:lang w:eastAsia="zh-TW"/>
-        </w:rPr>
-        <w:t>,</w:t>
-      </w:r>
-      <w:r>
-        <w:rPr>
-          <w:lang w:eastAsia="zh-TW"/>
-        </w:rPr>
-        <w:t xml:space="preserve"> </w:t>
-      </w:r>
-      <w:r>
-        <w:rPr>
-          <w:rFonts w:hint="eastAsia"/>
-          <w:lang w:eastAsia="zh-TW"/>
-        </w:rPr>
-        <w:t>該資料夾</w:t>
-      </w:r>
-      <w:r>
-        <w:rPr>
-          <w:rFonts w:hint="eastAsia"/>
-          <w:lang w:eastAsia="zh-TW"/>
-        </w:rPr>
-        <w:t>裡面有</w:t>
-      </w:r>
-      <w:r>
-        <w:rPr>
-          <w:rFonts w:hint="eastAsia"/>
-          <w:lang w:eastAsia="zh-TW"/>
-        </w:rPr>
-        <w:t>__init__.py</w:t>
-      </w:r>
+        <w:t>module</w:t>
+      </w:r>
+      <w:r>
+        <w:rPr>
+          <w:rFonts w:hint="eastAsia"/>
+          <w:lang w:eastAsia="zh-TW"/>
+        </w:rPr>
+        <w:t>為</w:t>
+      </w:r>
+      <w:r>
+        <w:rPr>
+          <w:rFonts w:hint="eastAsia"/>
+          <w:b/>
+          <w:bCs/>
+          <w:highlight w:val="green"/>
+          <w:lang w:eastAsia="zh-TW"/>
+        </w:rPr>
+        <w:t>*</w:t>
+      </w:r>
+      <w:r>
+        <w:rPr>
+          <w:b/>
+          <w:bCs/>
+          <w:highlight w:val="green"/>
+          <w:lang w:eastAsia="zh-TW"/>
+        </w:rPr>
+        <w:t>.</w:t>
+      </w:r>
+      <w:proofErr w:type="spellStart"/>
+      <w:r>
+        <w:rPr>
+          <w:b/>
+          <w:bCs/>
+          <w:highlight w:val="green"/>
+          <w:lang w:eastAsia="zh-TW"/>
+        </w:rPr>
+        <w:t>py</w:t>
+      </w:r>
+      <w:proofErr w:type="spellEnd"/>
       <w:r>
         <w:rPr>
           <w:rFonts w:hint="eastAsia"/>
           <w:lang w:eastAsia="zh-TW"/>
         </w:rPr>
         <w:t>的檔案</w:t>
-      </w:r>
-      <w:r>
-        <w:rPr>
-          <w:rFonts w:hint="eastAsia"/>
-          <w:lang w:eastAsia="zh-TW"/>
-        </w:rPr>
-        <w:t>,</w:t>
-      </w:r>
-      <w:r>
-        <w:rPr>
-          <w:lang w:eastAsia="zh-TW"/>
-        </w:rPr>
-        <w:t xml:space="preserve"> </w:t>
-      </w:r>
-      <w:r>
-        <w:rPr>
-          <w:rFonts w:hint="eastAsia"/>
-          <w:lang w:eastAsia="zh-TW"/>
-        </w:rPr>
-        <w:t>作為識別該資料夾是</w:t>
-      </w:r>
-      <w:r>
-        <w:rPr>
-          <w:rFonts w:hint="eastAsia"/>
-          <w:lang w:eastAsia="zh-TW"/>
-        </w:rPr>
-        <w:t>p</w:t>
-      </w:r>
-      <w:r>
-        <w:rPr>
-          <w:lang w:eastAsia="zh-TW"/>
-        </w:rPr>
-        <w:t>ackage</w:t>
-      </w:r>
-      <w:r>
-        <w:rPr>
-          <w:rFonts w:hint="eastAsia"/>
-          <w:lang w:eastAsia="zh-TW"/>
-        </w:rPr>
-        <w:t>.</w:t>
       </w:r>
     </w:p>
     <w:p>
@@ -1652,61 +2177,135 @@
       </w:pPr>
       <w:r>
         <w:rPr>
-          <w:b/>
-          <w:bCs/>
-          <w:highlight w:val="green"/>
-          <w:lang w:eastAsia="zh-TW"/>
-        </w:rPr>
-        <w:t>dir()</w:t>
-      </w:r>
-      <w:r>
-        <w:rPr>
-          <w:rFonts w:hint="eastAsia"/>
-          <w:lang w:eastAsia="zh-TW"/>
-        </w:rPr>
-        <w:t>函式用來看那一些</w:t>
-      </w:r>
-      <w:r>
-        <w:rPr>
-          <w:rFonts w:hint="eastAsia"/>
-          <w:lang w:eastAsia="zh-TW"/>
-        </w:rPr>
-        <w:t>是</w:t>
-      </w:r>
-      <w:r>
-        <w:rPr>
-          <w:rFonts w:hint="eastAsia"/>
-          <w:lang w:eastAsia="zh-TW"/>
-        </w:rPr>
-        <w:t>模組</w:t>
-      </w:r>
-      <w:r>
-        <w:rPr>
-          <w:rFonts w:hint="eastAsia"/>
-          <w:lang w:eastAsia="zh-TW"/>
-        </w:rPr>
-        <w:t>，就是用來看</w:t>
-      </w:r>
-      <w:r>
-        <w:rPr>
-          <w:rFonts w:hint="eastAsia"/>
-          <w:lang w:eastAsia="zh-TW"/>
-        </w:rPr>
-        <w:t>import</w:t>
-      </w:r>
-      <w:r>
-        <w:rPr>
-          <w:rFonts w:hint="eastAsia"/>
-          <w:lang w:eastAsia="zh-TW"/>
-        </w:rPr>
-        <w:t>的東西</w:t>
-      </w:r>
-      <w:r>
-        <w:rPr>
-          <w:rFonts w:hint="eastAsia"/>
-          <w:lang w:eastAsia="zh-TW"/>
-        </w:rPr>
-        <w:t>。</w:t>
+          <w:lang w:eastAsia="zh-TW"/>
+        </w:rPr>
+        <w:t>package</w:t>
+      </w:r>
+      <w:r>
+        <w:rPr>
+          <w:rFonts w:hint="eastAsia"/>
+          <w:lang w:eastAsia="zh-TW"/>
+        </w:rPr>
+        <w:t>為多</w:t>
+      </w:r>
+      <w:r>
+        <w:rPr>
+          <w:rFonts w:hint="eastAsia"/>
+          <w:lang w:eastAsia="zh-TW"/>
+        </w:rPr>
+        <w:t>個</w:t>
+      </w:r>
+      <w:r>
+        <w:rPr>
+          <w:rFonts w:hint="eastAsia"/>
+          <w:highlight w:val="green"/>
+          <w:lang w:eastAsia="zh-TW"/>
+        </w:rPr>
+        <w:t>m</w:t>
+      </w:r>
+      <w:r>
+        <w:rPr>
+          <w:highlight w:val="green"/>
+          <w:lang w:eastAsia="zh-TW"/>
+        </w:rPr>
+        <w:t>odule</w:t>
+      </w:r>
+      <w:r>
+        <w:rPr>
+          <w:rFonts w:hint="eastAsia"/>
+          <w:lang w:eastAsia="zh-TW"/>
+        </w:rPr>
+        <w:t>所組成的</w:t>
+      </w:r>
+      <w:r>
+        <w:rPr>
+          <w:rFonts w:hint="eastAsia"/>
+          <w:highlight w:val="green"/>
+          <w:lang w:eastAsia="zh-TW"/>
+        </w:rPr>
+        <w:t>資料夾</w:t>
+      </w:r>
+      <w:r>
+        <w:rPr>
+          <w:rFonts w:hint="eastAsia"/>
+          <w:lang w:eastAsia="zh-TW"/>
+        </w:rPr>
+        <w:t>,</w:t>
+      </w:r>
+      <w:r>
+        <w:rPr>
+          <w:lang w:eastAsia="zh-TW"/>
+        </w:rPr>
+        <w:t xml:space="preserve"> </w:t>
+      </w:r>
+      <w:r>
+        <w:rPr>
+          <w:rFonts w:hint="eastAsia"/>
+          <w:lang w:eastAsia="zh-TW"/>
+        </w:rPr>
+        <w:t>該資料夾</w:t>
+      </w:r>
+      <w:r>
+        <w:rPr>
+          <w:rFonts w:hint="eastAsia"/>
+          <w:lang w:eastAsia="zh-TW"/>
+        </w:rPr>
+        <w:t>裡面有</w:t>
+      </w:r>
+      <w:r>
+        <w:rPr>
+          <w:rFonts w:hint="eastAsia"/>
+          <w:highlight w:val="green"/>
+          <w:lang w:eastAsia="zh-TW"/>
+        </w:rPr>
+        <w:t>__init__.py</w:t>
+      </w:r>
+      <w:r>
+        <w:rPr>
+          <w:rFonts w:hint="eastAsia"/>
+          <w:lang w:eastAsia="zh-TW"/>
+        </w:rPr>
+        <w:t>的檔案</w:t>
+      </w:r>
+      <w:r>
+        <w:rPr>
+          <w:rFonts w:hint="eastAsia"/>
+          <w:lang w:eastAsia="zh-TW"/>
+        </w:rPr>
+        <w:t>,</w:t>
+      </w:r>
+      <w:r>
+        <w:rPr>
+          <w:lang w:eastAsia="zh-TW"/>
+        </w:rPr>
+        <w:t xml:space="preserve"> </w:t>
+      </w:r>
+      <w:r>
+        <w:rPr>
+          <w:rFonts w:hint="eastAsia"/>
+          <w:lang w:eastAsia="zh-TW"/>
+        </w:rPr>
+        <w:t>作為識別該資料夾是</w:t>
+      </w:r>
+      <w:r>
+        <w:rPr>
+          <w:rFonts w:hint="eastAsia"/>
+          <w:lang w:eastAsia="zh-TW"/>
+        </w:rPr>
+        <w:t>p</w:t>
+      </w:r>
+      <w:r>
+        <w:rPr>
+          <w:lang w:eastAsia="zh-TW"/>
+        </w:rPr>
+        <w:t>ackage</w:t>
+      </w:r>
+      <w:r>
+        <w:rPr>
+          <w:rFonts w:hint="eastAsia"/>
+          <w:lang w:eastAsia="zh-TW"/>
+        </w:rPr>
+        <w:t>.</w:t>
       </w:r>
     </w:p>
     <w:p>
@@ -1725,6 +2324,130 @@
       </w:pPr>
       <w:r>
         <w:rPr>
+          <w:lang w:eastAsia="zh-TW"/>
+        </w:rPr>
+        <w:t>Packag</w:t>
+      </w:r>
+      <w:r>
+        <w:rPr>
+          <w:rFonts w:hint="eastAsia"/>
+          <w:lang w:eastAsia="zh-TW"/>
+        </w:rPr>
+        <w:t>e</w:t>
+      </w:r>
+      <w:r>
+        <w:rPr>
+          <w:rFonts w:hint="eastAsia"/>
+          <w:lang w:eastAsia="zh-TW"/>
+        </w:rPr>
+        <w:t>可以有多的</w:t>
+      </w:r>
+      <w:r>
+        <w:rPr>
+          <w:rFonts w:hint="eastAsia"/>
+          <w:highlight w:val="green"/>
+          <w:lang w:eastAsia="zh-TW"/>
+        </w:rPr>
+        <w:t>資料夾</w:t>
+      </w:r>
+      <w:r>
+        <w:rPr>
+          <w:rFonts w:hint="eastAsia"/>
+          <w:lang w:eastAsia="zh-TW"/>
+        </w:rPr>
+        <w:t>。</w:t>
+      </w:r>
+    </w:p>
+    <w:p>
+      <w:pPr>
+        <w:pStyle w:val="a3"/>
+        <w:numPr>
+          <w:ilvl w:val="1"/>
+          <w:numId w:val="3"/>
+        </w:numPr>
+        <w:tabs>
+          <w:tab w:val="left" w:pos="533"/>
+        </w:tabs>
+        <w:rPr>
+          <w:lang w:eastAsia="zh-TW"/>
+        </w:rPr>
+      </w:pPr>
+      <w:r>
+        <w:rPr>
+          <w:b/>
+          <w:bCs/>
+          <w:highlight w:val="green"/>
+          <w:lang w:eastAsia="zh-TW"/>
+        </w:rPr>
+        <w:t>dir()</w:t>
+      </w:r>
+      <w:r>
+        <w:rPr>
+          <w:rFonts w:hint="eastAsia"/>
+          <w:lang w:eastAsia="zh-TW"/>
+        </w:rPr>
+        <w:t>函式用來看那一些</w:t>
+      </w:r>
+      <w:r>
+        <w:rPr>
+          <w:rFonts w:hint="eastAsia"/>
+          <w:lang w:eastAsia="zh-TW"/>
+        </w:rPr>
+        <w:t>是</w:t>
+      </w:r>
+      <w:r>
+        <w:rPr>
+          <w:rFonts w:hint="eastAsia"/>
+          <w:highlight w:val="green"/>
+          <w:lang w:eastAsia="zh-TW"/>
+        </w:rPr>
+        <w:t>模組</w:t>
+      </w:r>
+      <w:r>
+        <w:rPr>
+          <w:rFonts w:hint="eastAsia"/>
+          <w:lang w:eastAsia="zh-TW"/>
+        </w:rPr>
+        <w:t>，就是用來看</w:t>
+      </w:r>
+      <w:r>
+        <w:rPr>
+          <w:rFonts w:hint="eastAsia"/>
+          <w:lang w:eastAsia="zh-TW"/>
+        </w:rPr>
+        <w:t>import</w:t>
+      </w:r>
+      <w:r>
+        <w:rPr>
+          <w:rFonts w:hint="eastAsia"/>
+          <w:lang w:eastAsia="zh-TW"/>
+        </w:rPr>
+        <w:t>的東西</w:t>
+      </w:r>
+      <w:r>
+        <w:rPr>
+          <w:rFonts w:hint="eastAsia"/>
+          <w:lang w:eastAsia="zh-TW"/>
+        </w:rPr>
+        <w:t>。</w:t>
+      </w:r>
+    </w:p>
+    <w:p>
+      <w:pPr>
+        <w:pStyle w:val="a3"/>
+        <w:numPr>
+          <w:ilvl w:val="1"/>
+          <w:numId w:val="3"/>
+        </w:numPr>
+        <w:tabs>
+          <w:tab w:val="left" w:pos="533"/>
+        </w:tabs>
+        <w:rPr>
+          <w:lang w:eastAsia="zh-TW"/>
+        </w:rPr>
+      </w:pPr>
+      <w:r>
+        <w:rPr>
           <w:rFonts w:hint="eastAsia"/>
           <w:b/>
           <w:bCs/>
@@ -1767,7 +2490,37 @@
           <w:rFonts w:hint="eastAsia"/>
           <w:lang w:eastAsia="zh-TW"/>
         </w:rPr>
-        <w:t>用來看模組裡面有那一些函式。</w:t>
+        <w:t>用來看</w:t>
+      </w:r>
+      <w:r>
+        <w:rPr>
+          <w:rFonts w:hint="eastAsia"/>
+          <w:highlight w:val="green"/>
+          <w:lang w:eastAsia="zh-TW"/>
+        </w:rPr>
+        <w:t>模組</w:t>
+      </w:r>
+      <w:r>
+        <w:rPr>
+          <w:rFonts w:hint="eastAsia"/>
+          <w:lang w:eastAsia="zh-TW"/>
+        </w:rPr>
+        <w:t>裡面有那一些</w:t>
+      </w:r>
+      <w:r>
+        <w:rPr>
+          <w:rFonts w:hint="eastAsia"/>
+          <w:highlight w:val="green"/>
+          <w:lang w:eastAsia="zh-TW"/>
+        </w:rPr>
+        <w:t>函式</w:t>
+      </w:r>
+      <w:r>
+        <w:rPr>
+          <w:rFonts w:hint="eastAsia"/>
+          <w:lang w:eastAsia="zh-TW"/>
+        </w:rPr>
+        <w:t>。</w:t>
       </w:r>
     </w:p>
     <w:p>

</xml_diff>